<commit_message>
majority4 finished worksheet upload
</commit_message>
<xml_diff>
--- a/LM8_4_Input_Majority_Gate.docx
+++ b/LM8_4_Input_Majority_Gate.docx
@@ -66,14 +66,32 @@
           <w:sz w:val="36"/>
           <w:szCs w:val="22"/>
         </w:rPr>
-        <w:t xml:space="preserve">Xilinx Vivado® and the </w:t>
-      </w:r>
+        <w:t xml:space="preserve">Xilinx </w:t>
+      </w:r>
+      <w:proofErr w:type="spellStart"/>
       <w:r>
         <w:rPr>
           <w:rFonts w:ascii="Calibri" w:eastAsia="Calibri" w:hAnsi="Calibri"/>
           <w:sz w:val="36"/>
           <w:szCs w:val="22"/>
         </w:rPr>
+        <w:t>Vivado</w:t>
+      </w:r>
+      <w:proofErr w:type="spellEnd"/>
+      <w:r>
+        <w:rPr>
+          <w:rFonts w:ascii="Calibri" w:eastAsia="Calibri" w:hAnsi="Calibri"/>
+          <w:sz w:val="36"/>
+          <w:szCs w:val="22"/>
+        </w:rPr>
+        <w:t xml:space="preserve">® and the </w:t>
+      </w:r>
+      <w:r>
+        <w:rPr>
+          <w:rFonts w:ascii="Calibri" w:eastAsia="Calibri" w:hAnsi="Calibri"/>
+          <w:sz w:val="36"/>
+          <w:szCs w:val="22"/>
+        </w:rPr>
         <w:t>BASYS 3 Board</w:t>
       </w:r>
     </w:p>
@@ -130,63 +148,7 @@
           <w:sz w:val="36"/>
           <w:u w:val="single"/>
         </w:rPr>
-        <w:tab/>
-      </w:r>
-      <w:r>
-        <w:rPr>
-          <w:rFonts w:eastAsia="Calibri"/>
-          <w:sz w:val="36"/>
-          <w:u w:val="single"/>
-        </w:rPr>
-        <w:tab/>
-      </w:r>
-      <w:r>
-        <w:rPr>
-          <w:rFonts w:eastAsia="Calibri"/>
-          <w:sz w:val="36"/>
-          <w:u w:val="single"/>
-        </w:rPr>
-        <w:tab/>
-      </w:r>
-      <w:r>
-        <w:rPr>
-          <w:rFonts w:eastAsia="Calibri"/>
-          <w:sz w:val="36"/>
-          <w:u w:val="single"/>
-        </w:rPr>
-        <w:tab/>
-      </w:r>
-      <w:r>
-        <w:rPr>
-          <w:rFonts w:eastAsia="Calibri"/>
-          <w:sz w:val="36"/>
-          <w:u w:val="single"/>
-        </w:rPr>
-        <w:tab/>
-      </w:r>
-      <w:r>
-        <w:rPr>
-          <w:rFonts w:eastAsia="Calibri"/>
-          <w:sz w:val="36"/>
-          <w:u w:val="single"/>
-        </w:rPr>
-        <w:tab/>
-      </w:r>
-      <w:r>
-        <w:rPr>
-          <w:rFonts w:eastAsia="Calibri"/>
-          <w:sz w:val="36"/>
-          <w:u w:val="single"/>
-        </w:rPr>
-        <w:tab/>
-      </w:r>
-      <w:r>
-        <w:rPr>
-          <w:rFonts w:eastAsia="Calibri"/>
-          <w:sz w:val="36"/>
-          <w:u w:val="single"/>
-        </w:rPr>
-        <w:tab/>
+        <w:t>Brycen Martin</w:t>
       </w:r>
       <w:r>
         <w:rPr>
@@ -500,11 +462,19 @@
         </w:rPr>
         <w:t xml:space="preserve">Understand where to locate additional information about FPGA design with the </w:t>
       </w:r>
-      <w:r>
-        <w:rPr>
-          <w:rFonts w:ascii="Calibri" w:hAnsi="Calibri"/>
-        </w:rPr>
-        <w:t>Basys 3</w:t>
+      <w:proofErr w:type="spellStart"/>
+      <w:r>
+        <w:rPr>
+          <w:rFonts w:ascii="Calibri" w:hAnsi="Calibri"/>
+        </w:rPr>
+        <w:t>Basys</w:t>
+      </w:r>
+      <w:proofErr w:type="spellEnd"/>
+      <w:r>
+        <w:rPr>
+          <w:rFonts w:ascii="Calibri" w:hAnsi="Calibri"/>
+        </w:rPr>
+        <w:t xml:space="preserve"> 3</w:t>
       </w:r>
       <w:r>
         <w:rPr>
@@ -556,11 +526,19 @@
         </w:rPr>
         <w:t xml:space="preserve">Learn the key features of the </w:t>
       </w:r>
-      <w:r>
-        <w:rPr>
-          <w:rFonts w:ascii="Calibri" w:hAnsi="Calibri"/>
-        </w:rPr>
-        <w:t>Bassys 3</w:t>
+      <w:proofErr w:type="spellStart"/>
+      <w:r>
+        <w:rPr>
+          <w:rFonts w:ascii="Calibri" w:hAnsi="Calibri"/>
+        </w:rPr>
+        <w:t>Bassys</w:t>
+      </w:r>
+      <w:proofErr w:type="spellEnd"/>
+      <w:r>
+        <w:rPr>
+          <w:rFonts w:ascii="Calibri" w:hAnsi="Calibri"/>
+        </w:rPr>
+        <w:t xml:space="preserve"> 3</w:t>
       </w:r>
       <w:r>
         <w:rPr>
@@ -594,7 +572,21 @@
         <w:rPr>
           <w:rFonts w:ascii="Calibri" w:hAnsi="Calibri"/>
         </w:rPr>
-        <w:t xml:space="preserve"> Basys 3</w:t>
+        <w:t xml:space="preserve"> </w:t>
+      </w:r>
+      <w:proofErr w:type="spellStart"/>
+      <w:r>
+        <w:rPr>
+          <w:rFonts w:ascii="Calibri" w:hAnsi="Calibri"/>
+        </w:rPr>
+        <w:t>Basys</w:t>
+      </w:r>
+      <w:proofErr w:type="spellEnd"/>
+      <w:r>
+        <w:rPr>
+          <w:rFonts w:ascii="Calibri" w:hAnsi="Calibri"/>
+        </w:rPr>
+        <w:t xml:space="preserve"> 3</w:t>
       </w:r>
       <w:r>
         <w:rPr>
@@ -723,7 +715,23 @@
           <w:rFonts w:ascii="Calibri" w:hAnsi="Calibri"/>
           <w:sz w:val="28"/>
         </w:rPr>
-        <w:t xml:space="preserve"> submit the code to whitgit </w:t>
+        <w:t xml:space="preserve"> submit the code to </w:t>
+      </w:r>
+      <w:proofErr w:type="spellStart"/>
+      <w:r>
+        <w:rPr>
+          <w:rFonts w:ascii="Calibri" w:hAnsi="Calibri"/>
+          <w:sz w:val="28"/>
+        </w:rPr>
+        <w:t>whitgit</w:t>
+      </w:r>
+      <w:proofErr w:type="spellEnd"/>
+      <w:r>
+        <w:rPr>
+          <w:rFonts w:ascii="Calibri" w:hAnsi="Calibri"/>
+          <w:sz w:val="28"/>
+        </w:rPr>
+        <w:t xml:space="preserve"> </w:t>
       </w:r>
       <w:r>
         <w:rPr>
@@ -835,7 +843,39 @@
           <w:rFonts w:ascii="Calibri" w:hAnsi="Calibri"/>
           <w:sz w:val="28"/>
         </w:rPr>
-        <w:t>Follow the instructions given in class to install Vivado on your machine (or use the machines in the lab – if you use lab machines which already have Vivado installed, you will need to install the board files for the BASYS 3)</w:t>
+        <w:t xml:space="preserve">Follow the instructions given in class to install </w:t>
+      </w:r>
+      <w:proofErr w:type="spellStart"/>
+      <w:r>
+        <w:rPr>
+          <w:rFonts w:ascii="Calibri" w:hAnsi="Calibri"/>
+          <w:sz w:val="28"/>
+        </w:rPr>
+        <w:t>Vivado</w:t>
+      </w:r>
+      <w:proofErr w:type="spellEnd"/>
+      <w:r>
+        <w:rPr>
+          <w:rFonts w:ascii="Calibri" w:hAnsi="Calibri"/>
+          <w:sz w:val="28"/>
+        </w:rPr>
+        <w:t xml:space="preserve"> on your machine (or use the machines in the lab – if you use lab machines which already have </w:t>
+      </w:r>
+      <w:proofErr w:type="spellStart"/>
+      <w:r>
+        <w:rPr>
+          <w:rFonts w:ascii="Calibri" w:hAnsi="Calibri"/>
+          <w:sz w:val="28"/>
+        </w:rPr>
+        <w:t>Vivado</w:t>
+      </w:r>
+      <w:proofErr w:type="spellEnd"/>
+      <w:r>
+        <w:rPr>
+          <w:rFonts w:ascii="Calibri" w:hAnsi="Calibri"/>
+          <w:sz w:val="28"/>
+        </w:rPr>
+        <w:t xml:space="preserve"> installed, you will need to install the board files for the BASYS 3)</w:t>
       </w:r>
     </w:p>
     <w:p>
@@ -917,7 +957,23 @@
           <w:rFonts w:cs="Arial"/>
           <w:sz w:val="28"/>
         </w:rPr>
-        <w:t xml:space="preserve">Now it’s time to </w:t>
+        <w:t xml:space="preserve">Now </w:t>
+      </w:r>
+      <w:proofErr w:type="gramStart"/>
+      <w:r>
+        <w:rPr>
+          <w:rFonts w:cs="Arial"/>
+          <w:sz w:val="28"/>
+        </w:rPr>
+        <w:t>it’s</w:t>
+      </w:r>
+      <w:proofErr w:type="gramEnd"/>
+      <w:r>
+        <w:rPr>
+          <w:rFonts w:cs="Arial"/>
+          <w:sz w:val="28"/>
+        </w:rPr>
+        <w:t xml:space="preserve"> time to </w:t>
       </w:r>
       <w:r>
         <w:rPr>
@@ -1013,8 +1069,30 @@
         <w:rPr>
           <w:b/>
         </w:rPr>
-        <w:t>project from whitgit using vscode</w:t>
-      </w:r>
+        <w:t xml:space="preserve">project from </w:t>
+      </w:r>
+      <w:proofErr w:type="spellStart"/>
+      <w:r>
+        <w:rPr>
+          <w:b/>
+        </w:rPr>
+        <w:t>whitgit</w:t>
+      </w:r>
+      <w:proofErr w:type="spellEnd"/>
+      <w:r>
+        <w:rPr>
+          <w:b/>
+        </w:rPr>
+        <w:t xml:space="preserve"> using </w:t>
+      </w:r>
+      <w:proofErr w:type="spellStart"/>
+      <w:r>
+        <w:rPr>
+          <w:b/>
+        </w:rPr>
+        <w:t>vscode</w:t>
+      </w:r>
+      <w:proofErr w:type="spellEnd"/>
     </w:p>
     <w:p>
       <w:pPr>
@@ -1099,7 +1177,21 @@
         <w:rPr>
           <w:bCs/>
         </w:rPr>
-        <w:t xml:space="preserve">One STD_LOGIC output m : </w:t>
+        <w:t xml:space="preserve">One STD_LOGIC output </w:t>
+      </w:r>
+      <w:proofErr w:type="gramStart"/>
+      <w:r>
+        <w:rPr>
+          <w:bCs/>
+        </w:rPr>
+        <w:t>m :</w:t>
+      </w:r>
+      <w:proofErr w:type="gramEnd"/>
+      <w:r>
+        <w:rPr>
+          <w:bCs/>
+        </w:rPr>
+        <w:t xml:space="preserve"> </w:t>
       </w:r>
     </w:p>
     <w:p>
@@ -1117,7 +1209,29 @@
         <w:rPr>
           <w:bCs/>
         </w:rPr>
-        <w:t xml:space="preserve">This output will be high if 3 or 4 of the a,b,c,d inputs are active. </w:t>
+        <w:t xml:space="preserve">This output will be high if 3 or 4 of the </w:t>
+      </w:r>
+      <w:proofErr w:type="spellStart"/>
+      <w:proofErr w:type="gramStart"/>
+      <w:r>
+        <w:rPr>
+          <w:bCs/>
+        </w:rPr>
+        <w:t>a,b</w:t>
+      </w:r>
+      <w:proofErr w:type="gramEnd"/>
+      <w:r>
+        <w:rPr>
+          <w:bCs/>
+        </w:rPr>
+        <w:t>,c,d</w:t>
+      </w:r>
+      <w:proofErr w:type="spellEnd"/>
+      <w:r>
+        <w:rPr>
+          <w:bCs/>
+        </w:rPr>
+        <w:t xml:space="preserve"> inputs are active. </w:t>
       </w:r>
     </w:p>
     <w:p>
@@ -1135,7 +1249,21 @@
         <w:rPr>
           <w:bCs/>
         </w:rPr>
-        <w:t>This output will be low if 0, 1, or 2 of the a, b, c, d inputs are active.</w:t>
+        <w:t xml:space="preserve">This output will be low if 0, 1, or 2 of the </w:t>
+      </w:r>
+      <w:proofErr w:type="gramStart"/>
+      <w:r>
+        <w:rPr>
+          <w:bCs/>
+        </w:rPr>
+        <w:t>a</w:t>
+      </w:r>
+      <w:proofErr w:type="gramEnd"/>
+      <w:r>
+        <w:rPr>
+          <w:bCs/>
+        </w:rPr>
+        <w:t>, b, c, d inputs are active.</w:t>
       </w:r>
     </w:p>
     <w:p>
@@ -1157,11 +1285,19 @@
         </w:rPr>
         <w:t xml:space="preserve">Create a testbench </w:t>
       </w:r>
+      <w:proofErr w:type="spellStart"/>
       <w:r>
         <w:rPr>
           <w:b/>
         </w:rPr>
-        <w:t xml:space="preserve">vhdl file </w:t>
+        <w:t>vhdl</w:t>
+      </w:r>
+      <w:proofErr w:type="spellEnd"/>
+      <w:r>
+        <w:rPr>
+          <w:b/>
+        </w:rPr>
+        <w:t xml:space="preserve"> file </w:t>
       </w:r>
       <w:r>
         <w:rPr>
@@ -1234,12 +1370,14 @@
         </w:rPr>
         <w:t xml:space="preserve">Create a </w:t>
       </w:r>
+      <w:proofErr w:type="spellStart"/>
       <w:r>
         <w:rPr>
           <w:b/>
         </w:rPr>
         <w:t>Majority_top</w:t>
       </w:r>
+      <w:proofErr w:type="spellEnd"/>
       <w:r>
         <w:rPr>
           <w:bCs/>
@@ -1277,7 +1415,15 @@
         </w:rPr>
       </w:pPr>
       <w:r>
-        <w:t xml:space="preserve">Setup the project so that SW(3), SW(2) … SW(0) </w:t>
+        <w:t xml:space="preserve">Setup the project so that </w:t>
+      </w:r>
+      <w:proofErr w:type="gramStart"/>
+      <w:r>
+        <w:t>SW(</w:t>
+      </w:r>
+      <w:proofErr w:type="gramEnd"/>
+      <w:r>
+        <w:t xml:space="preserve">3), SW(2) … SW(0) </w:t>
       </w:r>
       <w:r>
         <w:t xml:space="preserve">map to the </w:t>
@@ -1328,7 +1474,15 @@
         </w:rPr>
       </w:pPr>
       <w:r>
-        <w:t xml:space="preserve">Setup the project so that LED(0) is mapped to the output </w:t>
+        <w:t xml:space="preserve">Setup the project so that </w:t>
+      </w:r>
+      <w:proofErr w:type="gramStart"/>
+      <w:r>
+        <w:t>LED(</w:t>
+      </w:r>
+      <w:proofErr w:type="gramEnd"/>
+      <w:r>
+        <w:t xml:space="preserve">0) is mapped to the output </w:t>
       </w:r>
       <w:r>
         <w:rPr>
@@ -1426,6 +1580,13 @@
       </w:r>
     </w:p>
     <w:p/>
+    <w:p/>
+    <w:p/>
+    <w:p/>
+    <w:p/>
+    <w:p/>
+    <w:p/>
+    <w:p/>
     <w:p>
       <w:pPr>
         <w:pStyle w:val="ListParagraph"/>
@@ -1435,6 +1596,7 @@
         </w:numPr>
       </w:pPr>
       <w:r>
+        <w:lastRenderedPageBreak/>
         <w:t>Create a Karnaugh map for the Majority circui</w:t>
       </w:r>
       <w:r>
@@ -1448,6 +1610,46 @@
       <w:pPr>
         <w:pStyle w:val="ListParagraph"/>
       </w:pPr>
+      <w:r>
+        <w:rPr>
+          <w:noProof/>
+        </w:rPr>
+        <w:drawing>
+          <wp:inline distT="0" distB="0" distL="0" distR="0" wp14:anchorId="7083174D" wp14:editId="7021C926">
+            <wp:extent cx="5886450" cy="5457825"/>
+            <wp:effectExtent l="0" t="0" r="0" b="9525"/>
+            <wp:docPr id="1" name="Picture 1"/>
+            <wp:cNvGraphicFramePr>
+              <a:graphicFrameLocks xmlns:a="http://schemas.openxmlformats.org/drawingml/2006/main" noChangeAspect="1"/>
+            </wp:cNvGraphicFramePr>
+            <a:graphic xmlns:a="http://schemas.openxmlformats.org/drawingml/2006/main">
+              <a:graphicData uri="http://schemas.openxmlformats.org/drawingml/2006/picture">
+                <pic:pic xmlns:pic="http://schemas.openxmlformats.org/drawingml/2006/picture">
+                  <pic:nvPicPr>
+                    <pic:cNvPr id="1" name=""/>
+                    <pic:cNvPicPr/>
+                  </pic:nvPicPr>
+                  <pic:blipFill>
+                    <a:blip r:embed="rId8"/>
+                    <a:stretch>
+                      <a:fillRect/>
+                    </a:stretch>
+                  </pic:blipFill>
+                  <pic:spPr>
+                    <a:xfrm>
+                      <a:off x="0" y="0"/>
+                      <a:ext cx="5886450" cy="5457825"/>
+                    </a:xfrm>
+                    <a:prstGeom prst="rect">
+                      <a:avLst/>
+                    </a:prstGeom>
+                  </pic:spPr>
+                </pic:pic>
+              </a:graphicData>
+            </a:graphic>
+          </wp:inline>
+        </w:drawing>
+      </w:r>
     </w:p>
     <w:p>
       <w:pPr>
@@ -1477,14 +1679,46 @@
       </w:r>
     </w:p>
     <w:p>
-      <w:pPr>
-        <w:pStyle w:val="ListParagraph"/>
-      </w:pPr>
-    </w:p>
-    <w:p>
-      <w:pPr>
-        <w:pStyle w:val="ListParagraph"/>
-      </w:pPr>
+      <w:r>
+        <w:rPr>
+          <w:noProof/>
+        </w:rPr>
+        <w:drawing>
+          <wp:inline distT="0" distB="0" distL="0" distR="0" wp14:anchorId="0A17FB6D" wp14:editId="151C49F0">
+            <wp:extent cx="6858000" cy="1948180"/>
+            <wp:effectExtent l="0" t="0" r="0" b="0"/>
+            <wp:docPr id="3" name="Picture 3"/>
+            <wp:cNvGraphicFramePr>
+              <a:graphicFrameLocks xmlns:a="http://schemas.openxmlformats.org/drawingml/2006/main" noChangeAspect="1"/>
+            </wp:cNvGraphicFramePr>
+            <a:graphic xmlns:a="http://schemas.openxmlformats.org/drawingml/2006/main">
+              <a:graphicData uri="http://schemas.openxmlformats.org/drawingml/2006/picture">
+                <pic:pic xmlns:pic="http://schemas.openxmlformats.org/drawingml/2006/picture">
+                  <pic:nvPicPr>
+                    <pic:cNvPr id="1" name=""/>
+                    <pic:cNvPicPr/>
+                  </pic:nvPicPr>
+                  <pic:blipFill>
+                    <a:blip r:embed="rId9"/>
+                    <a:stretch>
+                      <a:fillRect/>
+                    </a:stretch>
+                  </pic:blipFill>
+                  <pic:spPr>
+                    <a:xfrm>
+                      <a:off x="0" y="0"/>
+                      <a:ext cx="6858000" cy="1948180"/>
+                    </a:xfrm>
+                    <a:prstGeom prst="rect">
+                      <a:avLst/>
+                    </a:prstGeom>
+                  </pic:spPr>
+                </pic:pic>
+              </a:graphicData>
+            </a:graphic>
+          </wp:inline>
+        </w:drawing>
+      </w:r>
     </w:p>
     <w:p>
       <w:pPr>
@@ -1510,13 +1744,59 @@
         </w:numPr>
       </w:pPr>
       <w:r>
-        <w:t>Include a copy of your Majority_top level VHDL module code here. Make sure you comment it well!</w:t>
-      </w:r>
-    </w:p>
-    <w:p/>
-    <w:p/>
-    <w:p/>
-    <w:p/>
+        <w:t xml:space="preserve">Include a copy of your </w:t>
+      </w:r>
+      <w:proofErr w:type="spellStart"/>
+      <w:r>
+        <w:t>Majority_top</w:t>
+      </w:r>
+      <w:proofErr w:type="spellEnd"/>
+      <w:r>
+        <w:t xml:space="preserve"> level VHDL module code here. Make sure you comment it well!</w:t>
+      </w:r>
+    </w:p>
+    <w:p>
+      <w:r>
+        <w:rPr>
+          <w:noProof/>
+        </w:rPr>
+        <w:drawing>
+          <wp:inline distT="0" distB="0" distL="0" distR="0" wp14:anchorId="2C16E056" wp14:editId="04A90A94">
+            <wp:extent cx="5457825" cy="5715000"/>
+            <wp:effectExtent l="0" t="0" r="9525" b="0"/>
+            <wp:docPr id="4" name="Picture 4"/>
+            <wp:cNvGraphicFramePr>
+              <a:graphicFrameLocks xmlns:a="http://schemas.openxmlformats.org/drawingml/2006/main" noChangeAspect="1"/>
+            </wp:cNvGraphicFramePr>
+            <a:graphic xmlns:a="http://schemas.openxmlformats.org/drawingml/2006/main">
+              <a:graphicData uri="http://schemas.openxmlformats.org/drawingml/2006/picture">
+                <pic:pic xmlns:pic="http://schemas.openxmlformats.org/drawingml/2006/picture">
+                  <pic:nvPicPr>
+                    <pic:cNvPr id="1" name=""/>
+                    <pic:cNvPicPr/>
+                  </pic:nvPicPr>
+                  <pic:blipFill>
+                    <a:blip r:embed="rId10"/>
+                    <a:stretch>
+                      <a:fillRect/>
+                    </a:stretch>
+                  </pic:blipFill>
+                  <pic:spPr>
+                    <a:xfrm>
+                      <a:off x="0" y="0"/>
+                      <a:ext cx="5457825" cy="5715000"/>
+                    </a:xfrm>
+                    <a:prstGeom prst="rect">
+                      <a:avLst/>
+                    </a:prstGeom>
+                  </pic:spPr>
+                </pic:pic>
+              </a:graphicData>
+            </a:graphic>
+          </wp:inline>
+        </w:drawing>
+      </w:r>
+    </w:p>
     <w:p/>
     <w:p>
       <w:pPr>
@@ -1534,6 +1814,46 @@
       <w:pPr>
         <w:pStyle w:val="ListParagraph"/>
       </w:pPr>
+      <w:r>
+        <w:rPr>
+          <w:noProof/>
+        </w:rPr>
+        <w:drawing>
+          <wp:inline distT="0" distB="0" distL="0" distR="0" wp14:anchorId="24161106" wp14:editId="2930FDC8">
+            <wp:extent cx="6858000" cy="998855"/>
+            <wp:effectExtent l="0" t="0" r="0" b="0"/>
+            <wp:docPr id="5" name="Picture 5"/>
+            <wp:cNvGraphicFramePr>
+              <a:graphicFrameLocks xmlns:a="http://schemas.openxmlformats.org/drawingml/2006/main" noChangeAspect="1"/>
+            </wp:cNvGraphicFramePr>
+            <a:graphic xmlns:a="http://schemas.openxmlformats.org/drawingml/2006/main">
+              <a:graphicData uri="http://schemas.openxmlformats.org/drawingml/2006/picture">
+                <pic:pic xmlns:pic="http://schemas.openxmlformats.org/drawingml/2006/picture">
+                  <pic:nvPicPr>
+                    <pic:cNvPr id="1" name=""/>
+                    <pic:cNvPicPr/>
+                  </pic:nvPicPr>
+                  <pic:blipFill>
+                    <a:blip r:embed="rId11"/>
+                    <a:stretch>
+                      <a:fillRect/>
+                    </a:stretch>
+                  </pic:blipFill>
+                  <pic:spPr>
+                    <a:xfrm>
+                      <a:off x="0" y="0"/>
+                      <a:ext cx="6858000" cy="998855"/>
+                    </a:xfrm>
+                    <a:prstGeom prst="rect">
+                      <a:avLst/>
+                    </a:prstGeom>
+                  </pic:spPr>
+                </pic:pic>
+              </a:graphicData>
+            </a:graphic>
+          </wp:inline>
+        </w:drawing>
+      </w:r>
     </w:p>
     <w:p>
       <w:pPr>
@@ -1569,14 +1889,65 @@
         </w:numPr>
       </w:pPr>
       <w:r>
+        <w:lastRenderedPageBreak/>
         <w:t xml:space="preserve">Describe the design process, what issues you faced, and </w:t>
       </w:r>
       <w:r>
         <w:t>how it works.</w:t>
       </w:r>
     </w:p>
+    <w:p>
+      <w:pPr>
+        <w:pStyle w:val="ListParagraph"/>
+      </w:pPr>
+    </w:p>
+    <w:p>
+      <w:pPr>
+        <w:pStyle w:val="ListParagraph"/>
+        <w:ind w:left="1440"/>
+      </w:pPr>
+      <w:r>
+        <w:t xml:space="preserve">To start the process the first thing we had to do was design the </w:t>
+      </w:r>
+      <w:proofErr w:type="spellStart"/>
+      <w:r>
+        <w:t>Kmap</w:t>
+      </w:r>
+      <w:proofErr w:type="spellEnd"/>
+      <w:r>
+        <w:t xml:space="preserve"> to find what our output would look like thus, enabling us to build logic for it. After that we had to use the examples to help us build our majority 4 module code and then after we did our top</w:t>
+      </w:r>
+      <w:r>
+        <w:t>-</w:t>
+      </w:r>
+      <w:r>
+        <w:t xml:space="preserve">level code as it requires the module code to work. From their it was just making sure we hit the right button to see our testbenches. The problems we faced were mainly gen.sh errors and its unwillingness to compile for us as we had no experience with how it like to work yet and as such it made it difficult for us to track down and fix. The next biggest problem we faced was </w:t>
+      </w:r>
+      <w:r>
+        <w:t xml:space="preserve">syntax as it is similar to </w:t>
+      </w:r>
+      <w:proofErr w:type="spellStart"/>
+      <w:r>
+        <w:t>c++</w:t>
+      </w:r>
+      <w:proofErr w:type="spellEnd"/>
+      <w:r>
+        <w:t xml:space="preserve"> but not the </w:t>
+      </w:r>
+      <w:proofErr w:type="gramStart"/>
+      <w:r>
+        <w:t>same</w:t>
+      </w:r>
+      <w:proofErr w:type="gramEnd"/>
+      <w:r>
+        <w:t xml:space="preserve"> so we kept getting tripped up with errors due to incorrect syntax.</w:t>
+      </w:r>
+      <w:r>
+        <w:t xml:space="preserve"> </w:t>
+      </w:r>
+    </w:p>
     <w:sectPr>
-      <w:footerReference w:type="default" r:id="rId8"/>
+      <w:footerReference w:type="default" r:id="rId12"/>
       <w:type w:val="continuous"/>
       <w:pgSz w:w="12240" w:h="15840"/>
       <w:pgMar w:top="720" w:right="720" w:bottom="720" w:left="720" w:header="720" w:footer="720" w:gutter="0"/>

</xml_diff>

<commit_message>
Feedback. See section 4 in the docx.
</commit_message>
<xml_diff>
--- a/LM8_4_Input_Majority_Gate.docx
+++ b/LM8_4_Input_Majority_Gate.docx
@@ -66,25 +66,7 @@
           <w:sz w:val="36"/>
           <w:szCs w:val="22"/>
         </w:rPr>
-        <w:t xml:space="preserve">Xilinx </w:t>
-      </w:r>
-      <w:proofErr w:type="spellStart"/>
-      <w:r>
-        <w:rPr>
-          <w:rFonts w:ascii="Calibri" w:eastAsia="Calibri" w:hAnsi="Calibri"/>
-          <w:sz w:val="36"/>
-          <w:szCs w:val="22"/>
-        </w:rPr>
-        <w:t>Vivado</w:t>
-      </w:r>
-      <w:proofErr w:type="spellEnd"/>
-      <w:r>
-        <w:rPr>
-          <w:rFonts w:ascii="Calibri" w:eastAsia="Calibri" w:hAnsi="Calibri"/>
-          <w:sz w:val="36"/>
-          <w:szCs w:val="22"/>
-        </w:rPr>
-        <w:t xml:space="preserve">® and the </w:t>
+        <w:t xml:space="preserve">Xilinx Vivado® and the </w:t>
       </w:r>
       <w:r>
         <w:rPr>
@@ -335,6 +317,13 @@
                 <w:szCs w:val="22"/>
               </w:rPr>
             </w:pPr>
+            <w:r>
+              <w:rPr>
+                <w:rFonts w:ascii="Calibri" w:eastAsia="Calibri" w:hAnsi="Calibri"/>
+                <w:szCs w:val="22"/>
+              </w:rPr>
+              <w:t>48</w:t>
+            </w:r>
           </w:p>
         </w:tc>
         <w:tc>
@@ -401,6 +390,13 @@
                 <w:szCs w:val="22"/>
               </w:rPr>
             </w:pPr>
+            <w:r>
+              <w:rPr>
+                <w:rFonts w:ascii="Calibri" w:eastAsia="Calibri" w:hAnsi="Calibri"/>
+                <w:szCs w:val="22"/>
+              </w:rPr>
+              <w:t>48</w:t>
+            </w:r>
           </w:p>
         </w:tc>
         <w:tc>
@@ -426,6 +422,83 @@
           </w:p>
         </w:tc>
       </w:tr>
+      <w:tr>
+        <w:trPr>
+          <w:jc w:val="center"/>
+        </w:trPr>
+        <w:tc>
+          <w:tcPr>
+            <w:tcW w:w="5960" w:type="dxa"/>
+          </w:tcPr>
+          <w:p>
+            <w:pPr>
+              <w:spacing w:line="276" w:lineRule="auto"/>
+              <w:jc w:val="right"/>
+              <w:rPr>
+                <w:rFonts w:ascii="Calibri" w:eastAsia="Calibri" w:hAnsi="Calibri"/>
+                <w:sz w:val="22"/>
+                <w:szCs w:val="22"/>
+              </w:rPr>
+            </w:pPr>
+            <w:r>
+              <w:rPr>
+                <w:rFonts w:ascii="Calibri" w:eastAsia="Calibri" w:hAnsi="Calibri"/>
+                <w:sz w:val="22"/>
+                <w:szCs w:val="22"/>
+              </w:rPr>
+              <w:t xml:space="preserve">I </w:t>
+            </w:r>
+            <w:proofErr w:type="gramStart"/>
+            <w:r>
+              <w:rPr>
+                <w:rFonts w:ascii="Calibri" w:eastAsia="Calibri" w:hAnsi="Calibri"/>
+                <w:sz w:val="22"/>
+                <w:szCs w:val="22"/>
+              </w:rPr>
+              <w:t>don’t</w:t>
+            </w:r>
+            <w:proofErr w:type="gramEnd"/>
+            <w:r>
+              <w:rPr>
+                <w:rFonts w:ascii="Calibri" w:eastAsia="Calibri" w:hAnsi="Calibri"/>
+                <w:sz w:val="22"/>
+                <w:szCs w:val="22"/>
+              </w:rPr>
+              <w:t xml:space="preserve"> think you ran the simulation correctly. See section 4 for what the simulation trace should look like.</w:t>
+            </w:r>
+          </w:p>
+        </w:tc>
+        <w:tc>
+          <w:tcPr>
+            <w:tcW w:w="1188" w:type="dxa"/>
+          </w:tcPr>
+          <w:p>
+            <w:pPr>
+              <w:spacing w:line="276" w:lineRule="auto"/>
+              <w:jc w:val="right"/>
+              <w:rPr>
+                <w:rFonts w:ascii="Calibri" w:eastAsia="Calibri" w:hAnsi="Calibri"/>
+                <w:szCs w:val="22"/>
+              </w:rPr>
+            </w:pPr>
+          </w:p>
+        </w:tc>
+        <w:tc>
+          <w:tcPr>
+            <w:tcW w:w="702" w:type="dxa"/>
+          </w:tcPr>
+          <w:p>
+            <w:pPr>
+              <w:spacing w:line="276" w:lineRule="auto"/>
+              <w:jc w:val="center"/>
+              <w:rPr>
+                <w:rFonts w:ascii="Calibri" w:eastAsia="Calibri" w:hAnsi="Calibri"/>
+                <w:szCs w:val="22"/>
+              </w:rPr>
+            </w:pPr>
+          </w:p>
+        </w:tc>
+      </w:tr>
     </w:tbl>
     <w:p>
       <w:pPr>
@@ -843,39 +916,7 @@
           <w:rFonts w:ascii="Calibri" w:hAnsi="Calibri"/>
           <w:sz w:val="28"/>
         </w:rPr>
-        <w:t xml:space="preserve">Follow the instructions given in class to install </w:t>
-      </w:r>
-      <w:proofErr w:type="spellStart"/>
-      <w:r>
-        <w:rPr>
-          <w:rFonts w:ascii="Calibri" w:hAnsi="Calibri"/>
-          <w:sz w:val="28"/>
-        </w:rPr>
-        <w:t>Vivado</w:t>
-      </w:r>
-      <w:proofErr w:type="spellEnd"/>
-      <w:r>
-        <w:rPr>
-          <w:rFonts w:ascii="Calibri" w:hAnsi="Calibri"/>
-          <w:sz w:val="28"/>
-        </w:rPr>
-        <w:t xml:space="preserve"> on your machine (or use the machines in the lab – if you use lab machines which already have </w:t>
-      </w:r>
-      <w:proofErr w:type="spellStart"/>
-      <w:r>
-        <w:rPr>
-          <w:rFonts w:ascii="Calibri" w:hAnsi="Calibri"/>
-          <w:sz w:val="28"/>
-        </w:rPr>
-        <w:t>Vivado</w:t>
-      </w:r>
-      <w:proofErr w:type="spellEnd"/>
-      <w:r>
-        <w:rPr>
-          <w:rFonts w:ascii="Calibri" w:hAnsi="Calibri"/>
-          <w:sz w:val="28"/>
-        </w:rPr>
-        <w:t xml:space="preserve"> installed, you will need to install the board files for the BASYS 3)</w:t>
+        <w:t>Follow the instructions given in class to install Vivado on your machine (or use the machines in the lab – if you use lab machines which already have Vivado installed, you will need to install the board files for the BASYS 3)</w:t>
       </w:r>
     </w:p>
     <w:p>
@@ -1810,6 +1851,8 @@
         <w:t>Include a screen snip of your Majority circuit simulation testbench running here:</w:t>
       </w:r>
     </w:p>
+    <w:p/>
+    <w:p/>
     <w:p>
       <w:pPr>
         <w:pStyle w:val="ListParagraph"/>
@@ -1877,6 +1920,122 @@
     </w:p>
     <w:p>
       <w:pPr>
+        <w:rPr>
+          <w:rFonts w:ascii="Times New Roman" w:hAnsi="Times New Roman"/>
+        </w:rPr>
+      </w:pPr>
+      <w:bookmarkStart w:id="0" w:name="_Hlk59463857"/>
+      <w:r>
+        <w:rPr>
+          <w:rFonts w:ascii="Times New Roman" w:hAnsi="Times New Roman"/>
+          <w:color w:val="1F497D" w:themeColor="text2"/>
+        </w:rPr>
+        <w:t>-</w:t>
+      </w:r>
+      <w:proofErr w:type="gramStart"/>
+      <w:r>
+        <w:rPr>
+          <w:rFonts w:ascii="Times New Roman" w:hAnsi="Times New Roman"/>
+          <w:color w:val="1F497D" w:themeColor="text2"/>
+        </w:rPr>
+        <w:t>2  A</w:t>
+      </w:r>
+      <w:proofErr w:type="gramEnd"/>
+      <w:r>
+        <w:rPr>
+          <w:rFonts w:ascii="Times New Roman" w:hAnsi="Times New Roman"/>
+          <w:color w:val="1F497D" w:themeColor="text2"/>
+        </w:rPr>
+        <w:t xml:space="preserve"> correct simulation trace will look like this:</w:t>
+      </w:r>
+    </w:p>
+    <w:p>
+      <w:pPr>
+        <w:rPr>
+          <w:rFonts w:ascii="Times New Roman" w:hAnsi="Times New Roman"/>
+        </w:rPr>
+      </w:pPr>
+    </w:p>
+    <w:p>
+      <w:pPr>
+        <w:rPr>
+          <w:rFonts w:ascii="Times New Roman" w:hAnsi="Times New Roman"/>
+        </w:rPr>
+      </w:pPr>
+    </w:p>
+    <w:p>
+      <w:pPr>
+        <w:jc w:val="center"/>
+        <w:rPr>
+          <w:rFonts w:ascii="Times New Roman" w:hAnsi="Times New Roman"/>
+        </w:rPr>
+      </w:pPr>
+      <w:r>
+        <w:rPr>
+          <w:noProof/>
+        </w:rPr>
+        <w:drawing>
+          <wp:inline distT="0" distB="0" distL="0" distR="0" wp14:anchorId="046718B3" wp14:editId="022B4600">
+            <wp:extent cx="3641580" cy="2307683"/>
+            <wp:effectExtent l="0" t="0" r="0" b="0"/>
+            <wp:docPr id="7" name="Picture 7"/>
+            <wp:cNvGraphicFramePr>
+              <a:graphicFrameLocks xmlns:a="http://schemas.openxmlformats.org/drawingml/2006/main" noChangeAspect="1"/>
+            </wp:cNvGraphicFramePr>
+            <a:graphic xmlns:a="http://schemas.openxmlformats.org/drawingml/2006/main">
+              <a:graphicData uri="http://schemas.openxmlformats.org/drawingml/2006/picture">
+                <pic:pic xmlns:pic="http://schemas.openxmlformats.org/drawingml/2006/picture">
+                  <pic:nvPicPr>
+                    <pic:cNvPr id="1" name=""/>
+                    <pic:cNvPicPr/>
+                  </pic:nvPicPr>
+                  <pic:blipFill>
+                    <a:blip r:embed="rId12"/>
+                    <a:stretch>
+                      <a:fillRect/>
+                    </a:stretch>
+                  </pic:blipFill>
+                  <pic:spPr>
+                    <a:xfrm>
+                      <a:off x="0" y="0"/>
+                      <a:ext cx="3663757" cy="2321737"/>
+                    </a:xfrm>
+                    <a:prstGeom prst="rect">
+                      <a:avLst/>
+                    </a:prstGeom>
+                  </pic:spPr>
+                </pic:pic>
+              </a:graphicData>
+            </a:graphic>
+          </wp:inline>
+        </w:drawing>
+      </w:r>
+    </w:p>
+    <w:bookmarkEnd w:id="0"/>
+    <w:p>
+      <w:pPr>
+        <w:rPr>
+          <w:rFonts w:ascii="Times New Roman" w:hAnsi="Times New Roman"/>
+        </w:rPr>
+      </w:pPr>
+    </w:p>
+    <w:p>
+      <w:pPr>
+        <w:pStyle w:val="ListParagraph"/>
+      </w:pPr>
+    </w:p>
+    <w:p>
+      <w:pPr>
+        <w:pStyle w:val="ListParagraph"/>
+      </w:pPr>
+    </w:p>
+    <w:p>
+      <w:pPr>
+        <w:pStyle w:val="ListParagraph"/>
+      </w:pPr>
+    </w:p>
+    <w:p>
+      <w:pPr>
         <w:pStyle w:val="ListParagraph"/>
       </w:pPr>
     </w:p>
@@ -1889,7 +2048,6 @@
         </w:numPr>
       </w:pPr>
       <w:r>
-        <w:lastRenderedPageBreak/>
         <w:t xml:space="preserve">Describe the design process, what issues you faced, and </w:t>
       </w:r>
       <w:r>
@@ -1947,7 +2105,7 @@
       </w:r>
     </w:p>
     <w:sectPr>
-      <w:footerReference w:type="default" r:id="rId12"/>
+      <w:footerReference w:type="default" r:id="rId13"/>
       <w:type w:val="continuous"/>
       <w:pgSz w:w="12240" w:h="15840"/>
       <w:pgMar w:top="720" w:right="720" w:bottom="720" w:left="720" w:header="720" w:footer="720" w:gutter="0"/>
@@ -3495,7 +3653,7 @@
         <w:ind w:left="720" w:hanging="360"/>
       </w:pPr>
     </w:lvl>
-    <w:lvl w:ilvl="1" w:tplc="04090019" w:tentative="1">
+    <w:lvl w:ilvl="1" w:tplc="04090019">
       <w:start w:val="1"/>
       <w:numFmt w:val="lowerLetter"/>
       <w:lvlText w:val="%2."/>

</xml_diff>